<commit_message>
confirmed Word knit; added global chunk option
</commit_message>
<xml_diff>
--- a/Manuscript Drafts/zoom_sso_manuscript.docx
+++ b/Manuscript Drafts/zoom_sso_manuscript.docx
@@ -694,16 +694,13 @@
         <w:t xml:space="preserve">“</w:t>
       </w:r>
       <w:r>
-        <w:t xml:space="preserve">self-view.</w:t>
+        <w:t xml:space="preserve">self-view</w:t>
       </w:r>
       <w:r>
         <w:t xml:space="preserve">”</w:t>
       </w:r>
       <w:r>
-        <w:t xml:space="preserve"> </w:t>
-      </w:r>
-      <w:r>
-        <w:t xml:space="preserve">Hence, because people are not used to viewing themselves when talking to others, the self-view feature can trigger thoughts and feelings that were not previously possible during in-person interactions and thus increasing fatigue (Fauville, G., Luo, M., Queiroz, A. C. M., Bailenson, J. N., &amp; Hancock, J. 2021; Shockley, K. M., Gabriel, A. S., Robertson, D., Rosen, C. C., Chawla, N., Ganster, M. L., &amp; Ezerins, M. E. 2021; Bailenson, J. N. 2021) ).</w:t>
+        <w:t xml:space="preserve">. Hence, because people are not used to viewing themselves when talking to others, the self-view feature can trigger thoughts and feelings that were not previously possible during in-person interactions and thus increasing fatigue (Fauville, G., Luo, M., Queiroz, A. C. M., Bailenson, J. N., &amp; Hancock, J. 2021; Shockley, K. M., Gabriel, A. S., Robertson, D., Rosen, C. C., Chawla, N., Ganster, M. L., &amp; Ezerins, M. E. 2021; Bailenson, J. N. 2021) ).</w:t>
       </w:r>
     </w:p>
     <w:p>
@@ -818,7 +815,7 @@
         <w:t xml:space="preserve"> </w:t>
       </w:r>
       <w:r>
-        <w:t xml:space="preserve">(Version 4.1.2; R Core Team, 2022)</w:t>
+        <w:t xml:space="preserve">(Version 4.0.4; R Core Team, 2022)</w:t>
       </w:r>
       <w:r>
         <w:t xml:space="preserve"> </w:t>
@@ -897,7 +894,7 @@
         <w:t xml:space="preserve"> </w:t>
       </w:r>
       <w:r>
-        <w:t xml:space="preserve">(Version 1.1.27.1; Bates et al., 2015)</w:t>
+        <w:t xml:space="preserve">(Version 1.1.26; Bates et al., 2015)</w:t>
       </w:r>
       <w:r>
         <w:t xml:space="preserve">,</w:t>
@@ -935,7 +932,7 @@
         <w:t xml:space="preserve"> </w:t>
       </w:r>
       <w:r>
-        <w:t xml:space="preserve">(Version 1.3.4; Bates &amp; Maechler, 2021)</w:t>
+        <w:t xml:space="preserve">(Version 1.3.2; Bates &amp; Maechler, 2021)</w:t>
       </w:r>
       <w:r>
         <w:t xml:space="preserve">,</w:t>
@@ -954,7 +951,7 @@
         <w:t xml:space="preserve"> </w:t>
       </w:r>
       <w:r>
-        <w:t xml:space="preserve">(Version 3.1.153; Pinheiro et al., 2021)</w:t>
+        <w:t xml:space="preserve">(Version 3.1.152; Pinheiro et al., 2021)</w:t>
       </w:r>
       <w:r>
         <w:t xml:space="preserve">,</w:t>
@@ -992,7 +989,7 @@
         <w:t xml:space="preserve"> </w:t>
       </w:r>
       <w:r>
-        <w:t xml:space="preserve">(Version 2.1.9; Revelle, 2021)</w:t>
+        <w:t xml:space="preserve">(Version 2.1.3; Revelle, 2021)</w:t>
       </w:r>
       <w:r>
         <w:t xml:space="preserve">,</w:t>
@@ -1030,7 +1027,7 @@
         <w:t xml:space="preserve"> </w:t>
       </w:r>
       <w:r>
-        <w:t xml:space="preserve">(Version 2.1.0; Wickham &amp; Hester, 2020)</w:t>
+        <w:t xml:space="preserve">(Version 1.4.0; Wickham &amp; Hester, 2020)</w:t>
       </w:r>
       <w:r>
         <w:t xml:space="preserve">,</w:t>
@@ -1106,7 +1103,7 @@
         <w:t xml:space="preserve"> </w:t>
       </w:r>
       <w:r>
-        <w:t xml:space="preserve">(Version 1.3.1; Wickham et al., 2019)</w:t>
+        <w:t xml:space="preserve">(Version 1.3.0; Wickham et al., 2019)</w:t>
       </w:r>
       <w:r>
         <w:t xml:space="preserve">, and</w:t>
@@ -1136,7 +1133,7 @@
     </w:p>
     <w:bookmarkEnd w:id="28"/>
     <w:bookmarkEnd w:id="29"/>
-    <w:bookmarkStart w:id="34" w:name="results"/>
+    <w:bookmarkStart w:id="38" w:name="results"/>
     <w:p>
       <w:pPr>
         <w:pStyle w:val="berschrift1"/>
@@ -1145,7 +1142,18 @@
         <w:t xml:space="preserve">Results</w:t>
       </w:r>
     </w:p>
-    <w:bookmarkStart w:id="31" w:name="zoom-use-and-state-self-objectification"/>
+    <w:p>
+      <w:pPr>
+        <w:pStyle w:val="SourceCode"/>
+      </w:pPr>
+      <w:r>
+        <w:rPr>
+          <w:rStyle w:val="VerbatimChar"/>
+        </w:rPr>
+        <w:t xml:space="preserve">## Warning: Missing column names filled in: 'X1' [1]</w:t>
+      </w:r>
+    </w:p>
+    <w:bookmarkStart w:id="33" w:name="zoom-use-and-state-self-objectification"/>
     <w:p>
       <w:pPr>
         <w:pStyle w:val="berschrift2"/>
@@ -2458,12 +2466,12 @@
           <wp:inline>
             <wp:extent cx="5969000" cy="4775200"/>
             <wp:effectExtent b="0" l="0" r="0" t="0"/>
-            <wp:docPr descr="" title="" id="1" name="Picture"/>
+            <wp:docPr descr="" title="" id="31" name="Picture"/>
             <a:graphic>
               <a:graphicData uri="http://schemas.openxmlformats.org/drawingml/2006/picture">
                 <pic:pic>
                   <pic:nvPicPr>
-                    <pic:cNvPr descr="zoom_sso_manuscript_files/figure-docx/unnamed-chunk-3-1.png" id="0" name="Picture"/>
+                    <pic:cNvPr descr="zoom_sso_manuscript_files/figure-docx/unnamed-chunk-3-1.png" id="32" name="Picture"/>
                     <pic:cNvPicPr>
                       <a:picLocks noChangeArrowheads="1" noChangeAspect="1"/>
                     </pic:cNvPicPr>
@@ -4840,8 +4848,8 @@
         <w:t xml:space="preserve">## SPA         -0.850  0.011 -0.015 -0.095</w:t>
       </w:r>
     </w:p>
-    <w:bookmarkEnd w:id="31"/>
-    <w:bookmarkStart w:id="33" w:name="Xd8cfb8418815001da166fdf3fa771b51c304795"/>
+    <w:bookmarkEnd w:id="33"/>
+    <w:bookmarkStart w:id="37" w:name="Xd8cfb8418815001da166fdf3fa771b51c304795"/>
     <w:p>
       <w:pPr>
         <w:pStyle w:val="berschrift2"/>
@@ -5375,18 +5383,18 @@
           <wp:inline>
             <wp:extent cx="5969000" cy="4775200"/>
             <wp:effectExtent b="0" l="0" r="0" t="0"/>
-            <wp:docPr descr="" title="" id="1" name="Picture"/>
+            <wp:docPr descr="" title="" id="35" name="Picture"/>
             <a:graphic>
               <a:graphicData uri="http://schemas.openxmlformats.org/drawingml/2006/picture">
                 <pic:pic>
                   <pic:nvPicPr>
-                    <pic:cNvPr descr="zoom_sso_manuscript_files/figure-docx/unnamed-chunk-9-1.png" id="0" name="Picture"/>
+                    <pic:cNvPr descr="zoom_sso_manuscript_files/figure-docx/unnamed-chunk-9-1.png" id="36" name="Picture"/>
                     <pic:cNvPicPr>
                       <a:picLocks noChangeArrowheads="1" noChangeAspect="1"/>
                     </pic:cNvPicPr>
                   </pic:nvPicPr>
                   <pic:blipFill>
-                    <a:blip r:embed="rId32"/>
+                    <a:blip r:embed="rId34"/>
                     <a:stretch>
                       <a:fillRect/>
                     </a:stretch>
@@ -6817,9 +6825,9 @@
         <w:t xml:space="preserve">## day         -0.195 -0.102  0.072</w:t>
       </w:r>
     </w:p>
-    <w:bookmarkEnd w:id="33"/>
-    <w:bookmarkEnd w:id="34"/>
-    <w:bookmarkStart w:id="35" w:name="discussion"/>
+    <w:bookmarkEnd w:id="37"/>
+    <w:bookmarkEnd w:id="38"/>
+    <w:bookmarkStart w:id="39" w:name="discussion"/>
     <w:p>
       <w:pPr>
         <w:pStyle w:val="berschrift1"/>
@@ -6833,8 +6841,8 @@
         <w:br w:type="page"/>
       </w:r>
     </w:p>
-    <w:bookmarkEnd w:id="35"/>
-    <w:bookmarkStart w:id="73" w:name="references"/>
+    <w:bookmarkEnd w:id="39"/>
+    <w:bookmarkStart w:id="77" w:name="references"/>
     <w:p>
       <w:pPr>
         <w:pStyle w:val="berschrift1"/>
@@ -6843,8 +6851,8 @@
         <w:t xml:space="preserve">References</w:t>
       </w:r>
     </w:p>
-    <w:bookmarkStart w:id="72" w:name="refs"/>
-    <w:bookmarkStart w:id="37" w:name="ref-R-papaja"/>
+    <w:bookmarkStart w:id="76" w:name="refs"/>
+    <w:bookmarkStart w:id="41" w:name="ref-R-papaja"/>
     <w:p>
       <w:pPr>
         <w:pStyle w:val="Literaturverzeichnis"/>
@@ -6945,7 +6953,7 @@
       <w:r>
         <w:t xml:space="preserve"> </w:t>
       </w:r>
-      <w:hyperlink r:id="rId36">
+      <w:hyperlink r:id="rId40">
         <w:r>
           <w:rPr>
             <w:rStyle w:val="Hyperlink"/>
@@ -6954,8 +6962,8 @@
         </w:r>
       </w:hyperlink>
     </w:p>
-    <w:bookmarkEnd w:id="37"/>
-    <w:bookmarkStart w:id="38" w:name="ref-bailenson2021nonverbal"/>
+    <w:bookmarkEnd w:id="41"/>
+    <w:bookmarkStart w:id="42" w:name="ref-bailenson2021nonverbal"/>
     <w:p>
       <w:pPr>
         <w:pStyle w:val="Literaturverzeichnis"/>
@@ -6977,8 +6985,8 @@
         <w:t xml:space="preserve">.</w:t>
       </w:r>
     </w:p>
-    <w:bookmarkEnd w:id="38"/>
-    <w:bookmarkStart w:id="40" w:name="ref-R-tinylabels"/>
+    <w:bookmarkEnd w:id="42"/>
+    <w:bookmarkStart w:id="44" w:name="ref-R-tinylabels"/>
     <w:p>
       <w:pPr>
         <w:pStyle w:val="Literaturverzeichnis"/>
@@ -7009,7 +7017,7 @@
       <w:r>
         <w:t xml:space="preserve"> </w:t>
       </w:r>
-      <w:hyperlink r:id="rId39">
+      <w:hyperlink r:id="rId43">
         <w:r>
           <w:rPr>
             <w:rStyle w:val="Hyperlink"/>
@@ -7018,8 +7026,8 @@
         </w:r>
       </w:hyperlink>
     </w:p>
-    <w:bookmarkEnd w:id="40"/>
-    <w:bookmarkStart w:id="42" w:name="ref-R-lme4"/>
+    <w:bookmarkEnd w:id="44"/>
+    <w:bookmarkStart w:id="46" w:name="ref-R-lme4"/>
     <w:p>
       <w:pPr>
         <w:pStyle w:val="Literaturverzeichnis"/>
@@ -7065,7 +7073,7 @@
       <w:r>
         <w:t xml:space="preserve"> </w:t>
       </w:r>
-      <w:hyperlink r:id="rId41">
+      <w:hyperlink r:id="rId45">
         <w:r>
           <w:rPr>
             <w:rStyle w:val="Hyperlink"/>
@@ -7074,8 +7082,8 @@
         </w:r>
       </w:hyperlink>
     </w:p>
-    <w:bookmarkEnd w:id="42"/>
-    <w:bookmarkStart w:id="44" w:name="ref-R-Matrix"/>
+    <w:bookmarkEnd w:id="46"/>
+    <w:bookmarkStart w:id="48" w:name="ref-R-Matrix"/>
     <w:p>
       <w:pPr>
         <w:pStyle w:val="Literaturverzeichnis"/>
@@ -7099,7 +7107,7 @@
       <w:r>
         <w:t xml:space="preserve"> </w:t>
       </w:r>
-      <w:hyperlink r:id="rId43">
+      <w:hyperlink r:id="rId47">
         <w:r>
           <w:rPr>
             <w:rStyle w:val="Hyperlink"/>
@@ -7108,8 +7116,8 @@
         </w:r>
       </w:hyperlink>
     </w:p>
-    <w:bookmarkEnd w:id="44"/>
-    <w:bookmarkStart w:id="46" w:name="ref-R-purrr"/>
+    <w:bookmarkEnd w:id="48"/>
+    <w:bookmarkStart w:id="50" w:name="ref-R-purrr"/>
     <w:p>
       <w:pPr>
         <w:pStyle w:val="Literaturverzeichnis"/>
@@ -7133,7 +7141,7 @@
       <w:r>
         <w:t xml:space="preserve"> </w:t>
       </w:r>
-      <w:hyperlink r:id="rId45">
+      <w:hyperlink r:id="rId49">
         <w:r>
           <w:rPr>
             <w:rStyle w:val="Hyperlink"/>
@@ -7142,8 +7150,8 @@
         </w:r>
       </w:hyperlink>
     </w:p>
-    <w:bookmarkEnd w:id="46"/>
-    <w:bookmarkStart w:id="48" w:name="ref-R-lmerTest"/>
+    <w:bookmarkEnd w:id="50"/>
+    <w:bookmarkStart w:id="52" w:name="ref-R-lmerTest"/>
     <w:p>
       <w:pPr>
         <w:pStyle w:val="Literaturverzeichnis"/>
@@ -7192,7 +7200,7 @@
       <w:r>
         <w:t xml:space="preserve"> </w:t>
       </w:r>
-      <w:hyperlink r:id="rId47">
+      <w:hyperlink r:id="rId51">
         <w:r>
           <w:rPr>
             <w:rStyle w:val="Hyperlink"/>
@@ -7201,8 +7209,8 @@
         </w:r>
       </w:hyperlink>
     </w:p>
-    <w:bookmarkEnd w:id="48"/>
-    <w:bookmarkStart w:id="50" w:name="ref-R-tibble"/>
+    <w:bookmarkEnd w:id="52"/>
+    <w:bookmarkStart w:id="54" w:name="ref-R-tibble"/>
     <w:p>
       <w:pPr>
         <w:pStyle w:val="Literaturverzeichnis"/>
@@ -7226,7 +7234,7 @@
       <w:r>
         <w:t xml:space="preserve"> </w:t>
       </w:r>
-      <w:hyperlink r:id="rId49">
+      <w:hyperlink r:id="rId53">
         <w:r>
           <w:rPr>
             <w:rStyle w:val="Hyperlink"/>
@@ -7235,8 +7243,8 @@
         </w:r>
       </w:hyperlink>
     </w:p>
-    <w:bookmarkEnd w:id="50"/>
-    <w:bookmarkStart w:id="51" w:name="ref-pfund2020video"/>
+    <w:bookmarkEnd w:id="54"/>
+    <w:bookmarkStart w:id="55" w:name="ref-pfund2020video"/>
     <w:p>
       <w:pPr>
         <w:pStyle w:val="Literaturverzeichnis"/>
@@ -7271,8 +7279,8 @@
         <w:t xml:space="preserve">(12), 2038–2043.</w:t>
       </w:r>
     </w:p>
-    <w:bookmarkEnd w:id="51"/>
-    <w:bookmarkStart w:id="53" w:name="ref-R-nlme"/>
+    <w:bookmarkEnd w:id="55"/>
+    <w:bookmarkStart w:id="57" w:name="ref-R-nlme"/>
     <w:p>
       <w:pPr>
         <w:pStyle w:val="Literaturverzeichnis"/>
@@ -7303,7 +7311,7 @@
       <w:r>
         <w:t xml:space="preserve"> </w:t>
       </w:r>
-      <w:hyperlink r:id="rId52">
+      <w:hyperlink r:id="rId56">
         <w:r>
           <w:rPr>
             <w:rStyle w:val="Hyperlink"/>
@@ -7312,8 +7320,8 @@
         </w:r>
       </w:hyperlink>
     </w:p>
-    <w:bookmarkEnd w:id="53"/>
-    <w:bookmarkStart w:id="55" w:name="ref-R-base"/>
+    <w:bookmarkEnd w:id="57"/>
+    <w:bookmarkStart w:id="59" w:name="ref-R-base"/>
     <w:p>
       <w:pPr>
         <w:pStyle w:val="Literaturverzeichnis"/>
@@ -7337,7 +7345,7 @@
       <w:r>
         <w:t xml:space="preserve"> </w:t>
       </w:r>
-      <w:hyperlink r:id="rId54">
+      <w:hyperlink r:id="rId58">
         <w:r>
           <w:rPr>
             <w:rStyle w:val="Hyperlink"/>
@@ -7346,8 +7354,8 @@
         </w:r>
       </w:hyperlink>
     </w:p>
-    <w:bookmarkEnd w:id="55"/>
-    <w:bookmarkStart w:id="57" w:name="ref-R-psych"/>
+    <w:bookmarkEnd w:id="59"/>
+    <w:bookmarkStart w:id="61" w:name="ref-R-psych"/>
     <w:p>
       <w:pPr>
         <w:pStyle w:val="Literaturverzeichnis"/>
@@ -7371,7 +7379,7 @@
       <w:r>
         <w:t xml:space="preserve"> </w:t>
       </w:r>
-      <w:hyperlink r:id="rId56">
+      <w:hyperlink r:id="rId60">
         <w:r>
           <w:rPr>
             <w:rStyle w:val="Hyperlink"/>
@@ -7380,8 +7388,8 @@
         </w:r>
       </w:hyperlink>
     </w:p>
-    <w:bookmarkEnd w:id="57"/>
-    <w:bookmarkStart w:id="59" w:name="ref-R-ggplot2"/>
+    <w:bookmarkEnd w:id="61"/>
+    <w:bookmarkStart w:id="63" w:name="ref-R-ggplot2"/>
     <w:p>
       <w:pPr>
         <w:pStyle w:val="Literaturverzeichnis"/>
@@ -7405,7 +7413,7 @@
       <w:r>
         <w:t xml:space="preserve"> </w:t>
       </w:r>
-      <w:hyperlink r:id="rId58">
+      <w:hyperlink r:id="rId62">
         <w:r>
           <w:rPr>
             <w:rStyle w:val="Hyperlink"/>
@@ -7414,8 +7422,8 @@
         </w:r>
       </w:hyperlink>
     </w:p>
-    <w:bookmarkEnd w:id="59"/>
-    <w:bookmarkStart w:id="61" w:name="ref-R-stringr"/>
+    <w:bookmarkEnd w:id="63"/>
+    <w:bookmarkStart w:id="65" w:name="ref-R-stringr"/>
     <w:p>
       <w:pPr>
         <w:pStyle w:val="Literaturverzeichnis"/>
@@ -7439,7 +7447,7 @@
       <w:r>
         <w:t xml:space="preserve"> </w:t>
       </w:r>
-      <w:hyperlink r:id="rId60">
+      <w:hyperlink r:id="rId64">
         <w:r>
           <w:rPr>
             <w:rStyle w:val="Hyperlink"/>
@@ -7448,8 +7456,8 @@
         </w:r>
       </w:hyperlink>
     </w:p>
-    <w:bookmarkEnd w:id="61"/>
-    <w:bookmarkStart w:id="63" w:name="ref-R-forcats"/>
+    <w:bookmarkEnd w:id="65"/>
+    <w:bookmarkStart w:id="67" w:name="ref-R-forcats"/>
     <w:p>
       <w:pPr>
         <w:pStyle w:val="Literaturverzeichnis"/>
@@ -7473,7 +7481,7 @@
       <w:r>
         <w:t xml:space="preserve"> </w:t>
       </w:r>
-      <w:hyperlink r:id="rId62">
+      <w:hyperlink r:id="rId66">
         <w:r>
           <w:rPr>
             <w:rStyle w:val="Hyperlink"/>
@@ -7482,8 +7490,8 @@
         </w:r>
       </w:hyperlink>
     </w:p>
-    <w:bookmarkEnd w:id="63"/>
-    <w:bookmarkStart w:id="65" w:name="ref-R-tidyr"/>
+    <w:bookmarkEnd w:id="67"/>
+    <w:bookmarkStart w:id="69" w:name="ref-R-tidyr"/>
     <w:p>
       <w:pPr>
         <w:pStyle w:val="Literaturverzeichnis"/>
@@ -7507,7 +7515,7 @@
       <w:r>
         <w:t xml:space="preserve"> </w:t>
       </w:r>
-      <w:hyperlink r:id="rId64">
+      <w:hyperlink r:id="rId68">
         <w:r>
           <w:rPr>
             <w:rStyle w:val="Hyperlink"/>
@@ -7516,8 +7524,8 @@
         </w:r>
       </w:hyperlink>
     </w:p>
-    <w:bookmarkEnd w:id="65"/>
-    <w:bookmarkStart w:id="67" w:name="ref-R-tidyverse"/>
+    <w:bookmarkEnd w:id="69"/>
+    <w:bookmarkStart w:id="71" w:name="ref-R-tidyverse"/>
     <w:p>
       <w:pPr>
         <w:pStyle w:val="Literaturverzeichnis"/>
@@ -7563,7 +7571,7 @@
       <w:r>
         <w:t xml:space="preserve"> </w:t>
       </w:r>
-      <w:hyperlink r:id="rId66">
+      <w:hyperlink r:id="rId70">
         <w:r>
           <w:rPr>
             <w:rStyle w:val="Hyperlink"/>
@@ -7572,8 +7580,8 @@
         </w:r>
       </w:hyperlink>
     </w:p>
-    <w:bookmarkEnd w:id="67"/>
-    <w:bookmarkStart w:id="69" w:name="ref-R-dplyr"/>
+    <w:bookmarkEnd w:id="71"/>
+    <w:bookmarkStart w:id="73" w:name="ref-R-dplyr"/>
     <w:p>
       <w:pPr>
         <w:pStyle w:val="Literaturverzeichnis"/>
@@ -7597,7 +7605,7 @@
       <w:r>
         <w:t xml:space="preserve"> </w:t>
       </w:r>
-      <w:hyperlink r:id="rId68">
+      <w:hyperlink r:id="rId72">
         <w:r>
           <w:rPr>
             <w:rStyle w:val="Hyperlink"/>
@@ -7606,8 +7614,8 @@
         </w:r>
       </w:hyperlink>
     </w:p>
-    <w:bookmarkEnd w:id="69"/>
-    <w:bookmarkStart w:id="71" w:name="ref-R-readr"/>
+    <w:bookmarkEnd w:id="73"/>
+    <w:bookmarkStart w:id="75" w:name="ref-R-readr"/>
     <w:p>
       <w:pPr>
         <w:pStyle w:val="Literaturverzeichnis"/>
@@ -7631,7 +7639,7 @@
       <w:r>
         <w:t xml:space="preserve"> </w:t>
       </w:r>
-      <w:hyperlink r:id="rId70">
+      <w:hyperlink r:id="rId74">
         <w:r>
           <w:rPr>
             <w:rStyle w:val="Hyperlink"/>
@@ -7640,9 +7648,9 @@
         </w:r>
       </w:hyperlink>
     </w:p>
-    <w:bookmarkEnd w:id="71"/>
-    <w:bookmarkEnd w:id="72"/>
-    <w:bookmarkEnd w:id="73"/>
+    <w:bookmarkEnd w:id="75"/>
+    <w:bookmarkEnd w:id="76"/>
+    <w:bookmarkEnd w:id="77"/>
     <w:sectPr>
       <w:headerReference r:id="rId10" w:type="even"/>
       <w:headerReference r:id="rId9" w:type="default"/>

</xml_diff>